<commit_message>
Test commit from VS Code
</commit_message>
<xml_diff>
--- a/Tests/Testing.docx
+++ b/Tests/Testing.docx
@@ -27,13 +27,8 @@
         </w:numPr>
       </w:pPr>
       <w:r>
-        <w:t xml:space="preserve">Writing before a log file has been specified. </w:t>
+        <w:t>Writing before a log file has been specified. It should return a custom error object indicating the issue.</w:t>
       </w:r>
-      <w:r>
-        <w:t>It should return a custom error object indicating the issue.</w:t>
-      </w:r>
-      <w:bookmarkStart w:id="0" w:name="_GoBack"/>
-      <w:bookmarkEnd w:id="0"/>
     </w:p>
     <w:p>
       <w:pPr>
@@ -58,6 +53,34 @@
       <w:r>
         <w:t>Writing to a location where the user does not have rights. It should return a custom error object indicating the issue.</w:t>
       </w:r>
+    </w:p>
+    <w:p>
+      <w:pPr>
+        <w:pStyle w:val="ListParagraph"/>
+        <w:numPr>
+          <w:ilvl w:val="0"/>
+          <w:numId w:val="2"/>
+        </w:numPr>
+      </w:pPr>
+      <w:proofErr w:type="spellStart"/>
+      <w:r>
+        <w:t>GetSize</w:t>
+      </w:r>
+      <w:proofErr w:type="spellEnd"/>
+      <w:r>
+        <w:t xml:space="preserve"> on a file that does not exist – custom error</w:t>
+      </w:r>
+    </w:p>
+    <w:p>
+      <w:pPr>
+        <w:pStyle w:val="ListParagraph"/>
+        <w:numPr>
+          <w:ilvl w:val="0"/>
+          <w:numId w:val="2"/>
+        </w:numPr>
+      </w:pPr>
+      <w:bookmarkStart w:id="0" w:name="_GoBack"/>
+      <w:bookmarkEnd w:id="0"/>
     </w:p>
     <w:sectPr>
       <w:pgSz w:w="12240" w:h="15840"/>

</xml_diff>